<commit_message>
24-12-30, blog apenproces bijgewerkt
</commit_message>
<xml_diff>
--- a/BlogsWord/Deevolutietheorieinhetbeklaagdenbankje.docx
+++ b/BlogsWord/Deevolutietheorieinhetbeklaagdenbankje.docx
@@ -222,7 +222,19 @@
         <w:rPr>
           <w:rFonts w:cstheme="minorHAnsi"/>
         </w:rPr>
-        <w:t>, dat werd</w:t>
+        <w:t>. Het</w:t>
+      </w:r>
+      <w:r>
+        <w:rPr>
+          <w:rFonts w:cstheme="minorHAnsi"/>
+        </w:rPr>
+        <w:t xml:space="preserve"> </w:t>
+      </w:r>
+      <w:r>
+        <w:rPr>
+          <w:rFonts w:cstheme="minorHAnsi"/>
+        </w:rPr>
+        <w:t>is</w:t>
       </w:r>
       <w:r>
         <w:rPr>
@@ -234,7 +246,31 @@
         <w:rPr>
           <w:rFonts w:cstheme="minorHAnsi"/>
         </w:rPr>
-        <w:t>angespannen door Oliver Brown en anderen tegen het onderwijsbestuur van Topeka in de staat Kansas</w:t>
+        <w:t>angespannen door Oliver Brown en anderen</w:t>
+      </w:r>
+      <w:r>
+        <w:rPr>
+          <w:rFonts w:cstheme="minorHAnsi"/>
+        </w:rPr>
+        <w:t xml:space="preserve"> en gericht</w:t>
+      </w:r>
+      <w:r>
+        <w:rPr>
+          <w:rFonts w:cstheme="minorHAnsi"/>
+        </w:rPr>
+        <w:t xml:space="preserve"> tegen het onderwijsbestuur van Topeka</w:t>
+      </w:r>
+      <w:r>
+        <w:rPr>
+          <w:rFonts w:cstheme="minorHAnsi"/>
+        </w:rPr>
+        <w:t>,</w:t>
+      </w:r>
+      <w:r>
+        <w:rPr>
+          <w:rFonts w:cstheme="minorHAnsi"/>
+        </w:rPr>
+        <w:t xml:space="preserve"> Kansas</w:t>
       </w:r>
       <w:r>
         <w:rPr>
@@ -270,7 +306,13 @@
         <w:rPr>
           <w:rFonts w:cstheme="minorHAnsi"/>
         </w:rPr>
-        <w:t xml:space="preserve">, waar </w:t>
+        <w:t xml:space="preserve"> en</w:t>
+      </w:r>
+      <w:r>
+        <w:rPr>
+          <w:rFonts w:cstheme="minorHAnsi"/>
+        </w:rPr>
+        <w:t xml:space="preserve"> </w:t>
       </w:r>
       <w:r>
         <w:rPr>
@@ -282,18 +324,42 @@
         <w:rPr>
           <w:rFonts w:cstheme="minorHAnsi"/>
         </w:rPr>
-        <w:t xml:space="preserve"> officieel een einde aan komt.</w:t>
-      </w:r>
-      <w:r>
-        <w:rPr>
-          <w:rFonts w:cstheme="minorHAnsi"/>
-        </w:rPr>
         <w:t xml:space="preserve"> </w:t>
       </w:r>
       <w:r>
         <w:rPr>
           <w:rFonts w:cstheme="minorHAnsi"/>
         </w:rPr>
+        <w:t xml:space="preserve">komt daar </w:t>
+      </w:r>
+      <w:r>
+        <w:rPr>
+          <w:rFonts w:cstheme="minorHAnsi"/>
+        </w:rPr>
+        <w:t>officieel een einde aa</w:t>
+      </w:r>
+      <w:r>
+        <w:rPr>
+          <w:rFonts w:cstheme="minorHAnsi"/>
+        </w:rPr>
+        <w:t>n</w:t>
+      </w:r>
+      <w:r>
+        <w:rPr>
+          <w:rFonts w:cstheme="minorHAnsi"/>
+        </w:rPr>
+        <w:t>.</w:t>
+      </w:r>
+      <w:r>
+        <w:rPr>
+          <w:rFonts w:cstheme="minorHAnsi"/>
+        </w:rPr>
+        <w:t xml:space="preserve"> </w:t>
+      </w:r>
+      <w:r>
+        <w:rPr>
+          <w:rFonts w:cstheme="minorHAnsi"/>
+        </w:rPr>
         <w:t xml:space="preserve">Dit proces </w:t>
       </w:r>
       <w:r>
@@ -649,7 +715,19 @@
         <w:rPr>
           <w:rFonts w:cstheme="minorHAnsi"/>
         </w:rPr>
-        <w:t xml:space="preserve"> niet mag</w:t>
+        <w:t xml:space="preserve"> </w:t>
+      </w:r>
+      <w:r>
+        <w:rPr>
+          <w:rFonts w:cstheme="minorHAnsi"/>
+        </w:rPr>
+        <w:t xml:space="preserve">helemaal </w:t>
+      </w:r>
+      <w:r>
+        <w:rPr>
+          <w:rFonts w:cstheme="minorHAnsi"/>
+        </w:rPr>
+        <w:t>niet mag</w:t>
       </w:r>
       <w:r>
         <w:rPr>
@@ -771,7 +849,19 @@
         <w:rPr>
           <w:rFonts w:cstheme="minorHAnsi"/>
         </w:rPr>
-        <w:t xml:space="preserve">edereen moet het opzoeken op de landkaart. </w:t>
+        <w:t>edereen moet op de landkaart</w:t>
+      </w:r>
+      <w:r>
+        <w:rPr>
+          <w:rFonts w:cstheme="minorHAnsi"/>
+        </w:rPr>
+        <w:t xml:space="preserve"> opzoeken waar het ligt</w:t>
+      </w:r>
+      <w:r>
+        <w:rPr>
+          <w:rFonts w:cstheme="minorHAnsi"/>
+        </w:rPr>
+        <w:t xml:space="preserve">. </w:t>
       </w:r>
       <w:r>
         <w:rPr>
@@ -789,13 +879,7 @@
         <w:rPr>
           <w:rFonts w:cstheme="minorHAnsi"/>
         </w:rPr>
-        <w:t xml:space="preserve">die zomer </w:t>
-      </w:r>
-      <w:r>
-        <w:rPr>
-          <w:rFonts w:cstheme="minorHAnsi"/>
-        </w:rPr>
-        <w:t>een</w:t>
+        <w:t>die zomer</w:t>
       </w:r>
       <w:r>
         <w:rPr>
@@ -885,6 +969,12 @@
         <w:rPr>
           <w:rFonts w:cstheme="minorHAnsi"/>
         </w:rPr>
+        <w:t xml:space="preserve">er </w:t>
+      </w:r>
+      <w:r>
+        <w:rPr>
+          <w:rFonts w:cstheme="minorHAnsi"/>
+        </w:rPr>
         <w:t xml:space="preserve">recht tegenover </w:t>
       </w:r>
       <w:r>
@@ -945,7 +1035,7 @@
         <w:rPr>
           <w:rFonts w:cstheme="minorHAnsi"/>
         </w:rPr>
-        <w:t xml:space="preserve"> de Amerikanen</w:t>
+        <w:t xml:space="preserve"> Amerikanen</w:t>
       </w:r>
       <w:r>
         <w:rPr>
@@ -1167,19 +1257,7 @@
         <w:rPr>
           <w:rFonts w:cstheme="minorHAnsi"/>
         </w:rPr>
-        <w:t>ontkent</w:t>
-      </w:r>
-      <w:r>
-        <w:rPr>
-          <w:rFonts w:cstheme="minorHAnsi"/>
-        </w:rPr>
-        <w:t>,</w:t>
-      </w:r>
-      <w:r>
-        <w:rPr>
-          <w:rFonts w:cstheme="minorHAnsi"/>
-        </w:rPr>
-        <w:t xml:space="preserve"> </w:t>
+        <w:t xml:space="preserve">ontkent </w:t>
       </w:r>
       <w:r>
         <w:rPr>
@@ -1396,23 +1474,21 @@
         <w:rPr>
           <w:rFonts w:cstheme="minorHAnsi"/>
         </w:rPr>
-        <w:t xml:space="preserve">een grotere kans te overleven en zich voort te </w:t>
-      </w:r>
-      <w:proofErr w:type="spellStart"/>
+        <w:t>een grotere kans te overleven en zich voort te planten.</w:t>
+      </w:r>
+      <w:r>
+        <w:rPr>
+          <w:rFonts w:cstheme="minorHAnsi"/>
+        </w:rPr>
+        <w:t xml:space="preserve"> </w:t>
+      </w:r>
       <w:proofErr w:type="gramStart"/>
       <w:r>
         <w:rPr>
           <w:rFonts w:cstheme="minorHAnsi"/>
         </w:rPr>
-        <w:t>planten.</w:t>
-      </w:r>
-      <w:r>
-        <w:rPr>
-          <w:rFonts w:cstheme="minorHAnsi"/>
-        </w:rPr>
         <w:t>Zo</w:t>
       </w:r>
-      <w:proofErr w:type="spellEnd"/>
       <w:proofErr w:type="gramEnd"/>
       <w:r>
         <w:rPr>
@@ -1556,61 +1632,7 @@
         <w:rPr>
           <w:rFonts w:cstheme="minorHAnsi"/>
         </w:rPr>
-        <w:t xml:space="preserve">het idee dat wij </w:t>
-      </w:r>
-      <w:r>
-        <w:rPr>
-          <w:rFonts w:cstheme="minorHAnsi"/>
-        </w:rPr>
-        <w:t xml:space="preserve">mensen </w:t>
-      </w:r>
-      <w:r>
-        <w:rPr>
-          <w:rFonts w:cstheme="minorHAnsi"/>
-        </w:rPr>
-        <w:t xml:space="preserve">van apen afstammen </w:t>
-      </w:r>
-      <w:r>
-        <w:rPr>
-          <w:rFonts w:cstheme="minorHAnsi"/>
-        </w:rPr>
-        <w:t>dat</w:t>
-      </w:r>
-      <w:r>
-        <w:rPr>
-          <w:rFonts w:cstheme="minorHAnsi"/>
-        </w:rPr>
-        <w:t xml:space="preserve"> er bij de Fundamentalisten en </w:t>
-      </w:r>
-      <w:r>
-        <w:rPr>
-          <w:rFonts w:cstheme="minorHAnsi"/>
-        </w:rPr>
-        <w:t>de strenge</w:t>
-      </w:r>
-      <w:r>
-        <w:rPr>
-          <w:rFonts w:cstheme="minorHAnsi"/>
-        </w:rPr>
-        <w:t xml:space="preserve"> Protestanten niet in</w:t>
-      </w:r>
-      <w:r>
-        <w:rPr>
-          <w:rFonts w:cstheme="minorHAnsi"/>
-        </w:rPr>
-        <w:t>gaat</w:t>
-      </w:r>
-      <w:r>
-        <w:rPr>
-          <w:rFonts w:cstheme="minorHAnsi"/>
-        </w:rPr>
-        <w:t xml:space="preserve">. </w:t>
-      </w:r>
-      <w:r>
-        <w:rPr>
-          <w:rFonts w:cstheme="minorHAnsi"/>
-        </w:rPr>
-        <w:t>Kinderen en jongeren op school en in de colleges mo</w:t>
+        <w:t>het idee dat wij mensen van apen afstammen dat er bij de Fundamentalisten en de strenge Protestanten niet ingaat. Kinderen en jongeren op school en in de colleges mo</w:t>
       </w:r>
       <w:r>
         <w:rPr>
@@ -1968,7 +1990,19 @@
         <w:rPr>
           <w:rFonts w:cstheme="minorHAnsi"/>
         </w:rPr>
-        <w:t xml:space="preserve">dit ware theaterstuk met twee belangrijke </w:t>
+        <w:t xml:space="preserve">dit ware theaterstuk met </w:t>
+      </w:r>
+      <w:r>
+        <w:rPr>
+          <w:rFonts w:cstheme="minorHAnsi"/>
+        </w:rPr>
+        <w:t xml:space="preserve">in ieder geval </w:t>
+      </w:r>
+      <w:r>
+        <w:rPr>
+          <w:rFonts w:cstheme="minorHAnsi"/>
+        </w:rPr>
+        <w:t xml:space="preserve">twee belangrijke </w:t>
       </w:r>
       <w:r>
         <w:rPr>
@@ -2016,19 +2050,7 @@
         <w:rPr>
           <w:rFonts w:cstheme="minorHAnsi"/>
         </w:rPr>
-        <w:t xml:space="preserve"> duidelijk dat wetgeving iets is van mensenhanden</w:t>
-      </w:r>
-      <w:r>
-        <w:rPr>
-          <w:rFonts w:cstheme="minorHAnsi"/>
-        </w:rPr>
-        <w:t xml:space="preserve"> is</w:t>
-      </w:r>
-      <w:r>
-        <w:rPr>
-          <w:rFonts w:cstheme="minorHAnsi"/>
-        </w:rPr>
-        <w:t>.</w:t>
+        <w:t xml:space="preserve"> duidelijk dat wetgeving iets is van mensenhanden.</w:t>
       </w:r>
       <w:r>
         <w:rPr>
@@ -2255,7 +2277,7 @@
         <w:rPr>
           <w:rFonts w:cstheme="minorHAnsi"/>
         </w:rPr>
-        <w:t xml:space="preserve"> wel nodig. H</w:t>
+        <w:t xml:space="preserve"> nodig. H</w:t>
       </w:r>
       <w:r>
         <w:rPr>
@@ -2291,7 +2313,19 @@
         <w:rPr>
           <w:rFonts w:cstheme="minorHAnsi"/>
         </w:rPr>
-        <w:t xml:space="preserve"> denken </w:t>
+        <w:t xml:space="preserve"> </w:t>
+      </w:r>
+      <w:r>
+        <w:rPr>
+          <w:rFonts w:cstheme="minorHAnsi"/>
+        </w:rPr>
+        <w:t xml:space="preserve">te </w:t>
+      </w:r>
+      <w:r>
+        <w:rPr>
+          <w:rFonts w:cstheme="minorHAnsi"/>
+        </w:rPr>
+        <w:t xml:space="preserve">denken </w:t>
       </w:r>
       <w:r>
         <w:rPr>
@@ -2675,7 +2709,19 @@
         <w:rPr>
           <w:rFonts w:cstheme="minorHAnsi"/>
         </w:rPr>
-        <w:t xml:space="preserve">Hij had in Amerika nogal wat strijd geleverd en wil dit keer de nieuwe wetgeving in Tennessee verdedigen. Want hij moet niets weten van Darwin ‘die ons niet eens laat afstammen van een goede Amerikaanse aap, hij laat ons van een Afrikaanse bruut afstammen’, net zo hij niets moet weten van het onderwijzen van ‘Darwinisme, atheïsme, agnostisme of de evolutietheorie in zoverre het de oorsprong van het leven betreft’. </w:t>
+        <w:t xml:space="preserve">Hij had in Amerika nogal wat strijd geleverd en wil dit keer </w:t>
+      </w:r>
+      <w:r>
+        <w:rPr>
+          <w:rFonts w:cstheme="minorHAnsi"/>
+        </w:rPr>
+        <w:t xml:space="preserve">in dit proces </w:t>
+      </w:r>
+      <w:r>
+        <w:rPr>
+          <w:rFonts w:cstheme="minorHAnsi"/>
+        </w:rPr>
+        <w:t xml:space="preserve">de nieuwe wetgeving in Tennessee verdedigen. Want hij moet niets weten van Darwin ‘die ons niet eens laat afstammen van een goede Amerikaanse aap, hij laat ons van een Afrikaanse bruut afstammen’, net zo hij niets moet weten van het onderwijzen van ‘Darwinisme, atheïsme, agnostisme of de evolutietheorie in zoverre het de oorsprong van het leven betreft’. </w:t>
       </w:r>
     </w:p>
     <w:p>
@@ -2703,7 +2749,19 @@
         <w:rPr>
           <w:rFonts w:cstheme="minorHAnsi"/>
         </w:rPr>
-        <w:t xml:space="preserve">, een intellectuele journalist uit Baltimore die uitgebreid over het proces rapporteert, waar </w:t>
+        <w:t>, een intellectuele journalist uit Baltimore die uitgebreid over het proces rapporteert waar</w:t>
+      </w:r>
+      <w:r>
+        <w:rPr>
+          <w:rFonts w:cstheme="minorHAnsi"/>
+        </w:rPr>
+        <w:t>van</w:t>
+      </w:r>
+      <w:r>
+        <w:rPr>
+          <w:rFonts w:cstheme="minorHAnsi"/>
+        </w:rPr>
+        <w:t xml:space="preserve"> </w:t>
       </w:r>
       <w:proofErr w:type="spellStart"/>
       <w:r>
@@ -2717,7 +2775,19 @@
         <w:rPr>
           <w:rFonts w:cstheme="minorHAnsi"/>
         </w:rPr>
-        <w:t xml:space="preserve"> veel gebruik van maakt. Het is </w:t>
+        <w:t xml:space="preserve"> veel gebruik maakt</w:t>
+      </w:r>
+      <w:r>
+        <w:rPr>
+          <w:rFonts w:cstheme="minorHAnsi"/>
+        </w:rPr>
+        <w:t xml:space="preserve"> in haar boek</w:t>
+      </w:r>
+      <w:r>
+        <w:rPr>
+          <w:rFonts w:cstheme="minorHAnsi"/>
+        </w:rPr>
+        <w:t xml:space="preserve">. Het is </w:t>
       </w:r>
       <w:proofErr w:type="spellStart"/>
       <w:r>
@@ -2731,37 +2801,7 @@
         <w:rPr>
           <w:rFonts w:cstheme="minorHAnsi"/>
         </w:rPr>
-        <w:t xml:space="preserve"> die de</w:t>
-      </w:r>
-      <w:r>
-        <w:rPr>
-          <w:rFonts w:cstheme="minorHAnsi"/>
-        </w:rPr>
-        <w:t xml:space="preserve"> evolutietheorie </w:t>
-      </w:r>
-      <w:r>
-        <w:rPr>
-          <w:rFonts w:cstheme="minorHAnsi"/>
-        </w:rPr>
-        <w:t xml:space="preserve">via </w:t>
-      </w:r>
-      <w:r>
-        <w:rPr>
-          <w:rFonts w:cstheme="minorHAnsi"/>
-        </w:rPr>
-        <w:t>Thomas Henry Huxley</w:t>
-      </w:r>
-      <w:r>
-        <w:rPr>
-          <w:rFonts w:cstheme="minorHAnsi"/>
-        </w:rPr>
-        <w:t xml:space="preserve"> in Amerika populariseert</w:t>
-      </w:r>
-      <w:r>
-        <w:rPr>
-          <w:rFonts w:cstheme="minorHAnsi"/>
-        </w:rPr>
-        <w:t xml:space="preserve">. </w:t>
+        <w:t xml:space="preserve"> die de evolutietheorie via Thomas Henry Huxley in Amerika populariseert. </w:t>
       </w:r>
       <w:proofErr w:type="spellStart"/>
       <w:r>
@@ -2775,55 +2815,7 @@
         <w:rPr>
           <w:rFonts w:cstheme="minorHAnsi"/>
         </w:rPr>
-        <w:t xml:space="preserve"> is het eens met Huxley dat er alleen o</w:t>
-      </w:r>
-      <w:r>
-        <w:rPr>
-          <w:rFonts w:cstheme="minorHAnsi"/>
-        </w:rPr>
-        <w:t>ver evoluti</w:t>
-      </w:r>
-      <w:r>
-        <w:rPr>
-          <w:rFonts w:cstheme="minorHAnsi"/>
-        </w:rPr>
-        <w:t>e kan worden nagedacht</w:t>
-      </w:r>
-      <w:r>
-        <w:rPr>
-          <w:rFonts w:cstheme="minorHAnsi"/>
-        </w:rPr>
-        <w:t xml:space="preserve"> </w:t>
-      </w:r>
-      <w:r>
-        <w:rPr>
-          <w:rFonts w:cstheme="minorHAnsi"/>
-        </w:rPr>
-        <w:t>wanneer die met</w:t>
-      </w:r>
-      <w:r>
-        <w:rPr>
-          <w:rFonts w:cstheme="minorHAnsi"/>
-        </w:rPr>
-        <w:t xml:space="preserve"> logische bewijsvoering word</w:t>
-      </w:r>
-      <w:r>
-        <w:rPr>
-          <w:rFonts w:cstheme="minorHAnsi"/>
-        </w:rPr>
-        <w:t>t</w:t>
-      </w:r>
-      <w:r>
-        <w:rPr>
-          <w:rFonts w:cstheme="minorHAnsi"/>
-        </w:rPr>
-        <w:t xml:space="preserve"> onderbouwd.</w:t>
-      </w:r>
-      <w:r>
-        <w:rPr>
-          <w:rFonts w:cstheme="minorHAnsi"/>
-        </w:rPr>
-        <w:t xml:space="preserve"> Het is ook </w:t>
+        <w:t xml:space="preserve"> is het eens met Huxley dat er alleen over evolutie kan worden nagedacht wanneer die met logische bewijsvoering wordt onderbouwd. Het is ook </w:t>
       </w:r>
       <w:proofErr w:type="spellStart"/>
       <w:r>
@@ -3006,7 +2998,19 @@
         <w:rPr>
           <w:rFonts w:cstheme="minorHAnsi"/>
         </w:rPr>
-        <w:t xml:space="preserve"> waarvoor we Nietzsche in de plaats kr</w:t>
+        <w:t xml:space="preserve"> waarvoor we </w:t>
+      </w:r>
+      <w:r>
+        <w:rPr>
+          <w:rFonts w:cstheme="minorHAnsi"/>
+        </w:rPr>
+        <w:t xml:space="preserve">de verderfelijke </w:t>
+      </w:r>
+      <w:r>
+        <w:rPr>
+          <w:rFonts w:cstheme="minorHAnsi"/>
+        </w:rPr>
+        <w:t>Nietzsche in de plaats kr</w:t>
       </w:r>
       <w:r>
         <w:rPr>
@@ -3048,7 +3052,13 @@
         <w:rPr>
           <w:rFonts w:cstheme="minorHAnsi"/>
         </w:rPr>
-        <w:t>. Hij m</w:t>
+        <w:t>, h</w:t>
+      </w:r>
+      <w:r>
+        <w:rPr>
+          <w:rFonts w:cstheme="minorHAnsi"/>
+        </w:rPr>
+        <w:t>ij m</w:t>
       </w:r>
       <w:r>
         <w:rPr>
@@ -3066,7 +3076,19 @@
         <w:rPr>
           <w:rFonts w:cstheme="minorHAnsi"/>
         </w:rPr>
-        <w:t xml:space="preserve"> gek en die evolutietheorie </w:t>
+        <w:t xml:space="preserve"> </w:t>
+      </w:r>
+      <w:r>
+        <w:rPr>
+          <w:rFonts w:cstheme="minorHAnsi"/>
+        </w:rPr>
+        <w:t xml:space="preserve">ook </w:t>
+      </w:r>
+      <w:r>
+        <w:rPr>
+          <w:rFonts w:cstheme="minorHAnsi"/>
+        </w:rPr>
+        <w:t xml:space="preserve">gek en die evolutietheorie </w:t>
       </w:r>
       <w:r>
         <w:rPr>
@@ -3182,25 +3204,25 @@
         <w:rPr>
           <w:rFonts w:cstheme="minorHAnsi"/>
         </w:rPr>
-        <w:t>mooie beschrijving van de</w:t>
-      </w:r>
-      <w:r>
-        <w:rPr>
-          <w:rFonts w:cstheme="minorHAnsi"/>
-        </w:rPr>
-        <w:t>ze</w:t>
-      </w:r>
-      <w:r>
-        <w:rPr>
-          <w:rFonts w:cstheme="minorHAnsi"/>
-        </w:rPr>
-        <w:t xml:space="preserve"> tijd</w:t>
-      </w:r>
-      <w:r>
-        <w:rPr>
-          <w:rFonts w:cstheme="minorHAnsi"/>
-        </w:rPr>
-        <w:t xml:space="preserve"> waarin het nieuwe Amerika vorm krijgt</w:t>
+        <w:t>mooie beschrijving van de tijd</w:t>
+      </w:r>
+      <w:r>
+        <w:rPr>
+          <w:rFonts w:cstheme="minorHAnsi"/>
+        </w:rPr>
+        <w:t xml:space="preserve"> waarin het nieuwe Amerika </w:t>
+      </w:r>
+      <w:r>
+        <w:rPr>
+          <w:rFonts w:cstheme="minorHAnsi"/>
+        </w:rPr>
+        <w:t xml:space="preserve">aan het begin van de twintigste eeuw </w:t>
+      </w:r>
+      <w:r>
+        <w:rPr>
+          <w:rFonts w:cstheme="minorHAnsi"/>
+        </w:rPr>
+        <w:t>vorm krijgt</w:t>
       </w:r>
       <w:r>
         <w:rPr>
@@ -3212,25 +3234,25 @@
         <w:rPr>
           <w:rFonts w:cstheme="minorHAnsi"/>
         </w:rPr>
-        <w:t xml:space="preserve">Elk land heeft verhalen nodig waarmee je het beter begrijpen. Dit verhaal over het ‘apenproces’ is zo’n verhaal. </w:t>
-      </w:r>
-      <w:r>
-        <w:rPr>
-          <w:rFonts w:cstheme="minorHAnsi"/>
-        </w:rPr>
-        <w:t xml:space="preserve">Het maakt duidelijk wat er </w:t>
-      </w:r>
-      <w:r>
-        <w:rPr>
-          <w:rFonts w:cstheme="minorHAnsi"/>
-        </w:rPr>
-        <w:t xml:space="preserve">zoal </w:t>
-      </w:r>
-      <w:r>
-        <w:rPr>
-          <w:rFonts w:cstheme="minorHAnsi"/>
-        </w:rPr>
-        <w:t xml:space="preserve">in deze tijd speelt. Vrouwen hebben dan </w:t>
+        <w:t>Elk land heeft verhalen nodig waarmee je het beter begrijp</w:t>
+      </w:r>
+      <w:r>
+        <w:rPr>
+          <w:rFonts w:cstheme="minorHAnsi"/>
+        </w:rPr>
+        <w:t>t</w:t>
+      </w:r>
+      <w:r>
+        <w:rPr>
+          <w:rFonts w:cstheme="minorHAnsi"/>
+        </w:rPr>
+        <w:t xml:space="preserve">. Dit verhaal over het ‘apenproces’ is zo’n verhaal. </w:t>
+      </w:r>
+      <w:r>
+        <w:rPr>
+          <w:rFonts w:cstheme="minorHAnsi"/>
+        </w:rPr>
+        <w:t xml:space="preserve">Het maakt duidelijk wat er speelt. Vrouwen hebben dan </w:t>
       </w:r>
       <w:r>
         <w:rPr>
@@ -3344,13 +3366,19 @@
         <w:rPr>
           <w:rFonts w:cstheme="minorHAnsi"/>
         </w:rPr>
-        <w:t xml:space="preserve"> Zoals gezegd, Amerika vernieuwt en innoveert maar weet niet goed raad met zichzelf.</w:t>
-      </w:r>
-      <w:r>
-        <w:rPr>
-          <w:rFonts w:cstheme="minorHAnsi"/>
-        </w:rPr>
-        <w:t xml:space="preserve"> </w:t>
+        <w:t xml:space="preserve"> Zoals gezegd, Amerika vernieuwt en innoveert</w:t>
+      </w:r>
+      <w:r>
+        <w:rPr>
+          <w:rFonts w:cstheme="minorHAnsi"/>
+        </w:rPr>
+        <w:t>,</w:t>
+      </w:r>
+      <w:r>
+        <w:rPr>
+          <w:rFonts w:cstheme="minorHAnsi"/>
+        </w:rPr>
+        <w:t xml:space="preserve"> maar weet niet goed raad met zichzelf. </w:t>
       </w:r>
       <w:proofErr w:type="spellStart"/>
       <w:r>
@@ -3364,7 +3392,19 @@
         <w:rPr>
           <w:rFonts w:cstheme="minorHAnsi"/>
         </w:rPr>
-        <w:t xml:space="preserve"> besteedt alle aandacht aan de beschrijving en trekt geen lijn naar het heden</w:t>
+        <w:t xml:space="preserve"> besteedt alle aandacht aan d</w:t>
+      </w:r>
+      <w:r>
+        <w:rPr>
+          <w:rFonts w:cstheme="minorHAnsi"/>
+        </w:rPr>
+        <w:t>ie</w:t>
+      </w:r>
+      <w:r>
+        <w:rPr>
+          <w:rFonts w:cstheme="minorHAnsi"/>
+        </w:rPr>
+        <w:t xml:space="preserve"> beschrijving en trekt geen lijn naar het heden</w:t>
       </w:r>
       <w:r>
         <w:rPr>
@@ -3382,27 +3422,25 @@
         <w:rPr>
           <w:rFonts w:cstheme="minorHAnsi"/>
         </w:rPr>
-        <w:t xml:space="preserve">Dat is wat er wat mij betreft aan ontbreekt. </w:t>
-      </w:r>
-      <w:r>
-        <w:rPr>
-          <w:rFonts w:cstheme="minorHAnsi"/>
-        </w:rPr>
-        <w:t xml:space="preserve">De onderliggende strijd is er natuurlijk nog steeds en </w:t>
-      </w:r>
-      <w:proofErr w:type="gramStart"/>
-      <w:r>
-        <w:rPr>
-          <w:rFonts w:cstheme="minorHAnsi"/>
-        </w:rPr>
-        <w:t>hoe ver</w:t>
-      </w:r>
-      <w:proofErr w:type="gramEnd"/>
-      <w:r>
-        <w:rPr>
-          <w:rFonts w:cstheme="minorHAnsi"/>
-        </w:rPr>
-        <w:t xml:space="preserve"> dat verleden soms in de beschrijving ook lijkt te zijn, </w:t>
+        <w:t>Dat is wat er wat mij betreft aan ontbreekt</w:t>
+      </w:r>
+      <w:r>
+        <w:rPr>
+          <w:rFonts w:cstheme="minorHAnsi"/>
+        </w:rPr>
+        <w:t xml:space="preserve"> in dit boek</w:t>
+      </w:r>
+      <w:r>
+        <w:rPr>
+          <w:rFonts w:cstheme="minorHAnsi"/>
+        </w:rPr>
+        <w:t xml:space="preserve">. </w:t>
+      </w:r>
+      <w:r>
+        <w:rPr>
+          <w:rFonts w:cstheme="minorHAnsi"/>
+        </w:rPr>
+        <w:t xml:space="preserve">De onderliggende strijd is er natuurlijk nog steeds en hoever dat verleden soms in de beschrijving ook lijkt te zijn, </w:t>
       </w:r>
       <w:r>
         <w:rPr>
@@ -3426,7 +3464,19 @@
         <w:rPr>
           <w:rFonts w:cstheme="minorHAnsi"/>
         </w:rPr>
-        <w:t xml:space="preserve">weg. </w:t>
+        <w:t>weg</w:t>
+      </w:r>
+      <w:r>
+        <w:rPr>
+          <w:rFonts w:cstheme="minorHAnsi"/>
+        </w:rPr>
+        <w:t xml:space="preserve"> als je denkt aan de boekverbanning in verschillende Amerikaanse staten nu</w:t>
+      </w:r>
+      <w:r>
+        <w:rPr>
+          <w:rFonts w:cstheme="minorHAnsi"/>
+        </w:rPr>
+        <w:t xml:space="preserve">. </w:t>
       </w:r>
       <w:r>
         <w:rPr>
@@ -3484,29 +3534,27 @@
         <w:spacing w:line="360" w:lineRule="auto"/>
         <w:rPr>
           <w:rFonts w:cstheme="minorHAnsi"/>
-          <w:lang w:val="en-US"/>
         </w:rPr>
       </w:pPr>
       <w:r>
         <w:rPr>
           <w:rFonts w:cstheme="minorHAnsi"/>
-          <w:lang w:val="en-US"/>
         </w:rPr>
         <w:t>&lt;</w:t>
       </w:r>
       <w:proofErr w:type="spellStart"/>
-      <w:r>
-        <w:rPr>
-          <w:rFonts w:cstheme="minorHAnsi"/>
-          <w:lang w:val="en-US"/>
+      <w:proofErr w:type="gramStart"/>
+      <w:r>
+        <w:rPr>
+          <w:rFonts w:cstheme="minorHAnsi"/>
         </w:rPr>
         <w:t>br</w:t>
       </w:r>
       <w:proofErr w:type="spellEnd"/>
-      <w:r>
-        <w:rPr>
-          <w:rFonts w:cstheme="minorHAnsi"/>
-          <w:lang w:val="en-US"/>
+      <w:proofErr w:type="gramEnd"/>
+      <w:r>
+        <w:rPr>
+          <w:rFonts w:cstheme="minorHAnsi"/>
         </w:rPr>
         <w:t>&gt;</w:t>
       </w:r>
@@ -3516,7 +3564,6 @@
         <w:spacing w:line="360" w:lineRule="auto"/>
         <w:rPr>
           <w:rFonts w:cstheme="minorHAnsi"/>
-          <w:lang w:val="en-US"/>
         </w:rPr>
       </w:pPr>
     </w:p>
@@ -4266,6 +4313,7 @@
   <w:style w:type="character" w:default="1" w:styleId="DefaultParagraphFont">
     <w:name w:val="Default Paragraph Font"/>
     <w:uiPriority w:val="1"/>
+    <w:semiHidden/>
     <w:unhideWhenUsed/>
   </w:style>
   <w:style w:type="table" w:default="1" w:styleId="TableNormal">

</xml_diff>